<commit_message>
Updated writeup to include changes
</commit_message>
<xml_diff>
--- a/writeup.docx
+++ b/writeup.docx
@@ -27,21 +27,28 @@
     </w:p>
     <w:p>
       <w:r>
-        <w:t xml:space="preserve">* </w:t>
-      </w:r>
-      <w:r>
-        <w:t>A</w:t>
-      </w:r>
-      <w:r>
-        <w:t xml:space="preserve">pply a color transform and append binned color features, as well as histograms of color, to your HOG feature vector. </w:t>
-      </w:r>
-    </w:p>
-    <w:p>
-      <w:r>
-        <w:t xml:space="preserve">* </w:t>
-      </w:r>
-      <w:r>
-        <w:t>Normalization of features are done using sklearn module’s Standard Scaler.(0 mean and 1 variance)</w:t>
+        <w:t xml:space="preserve">* Apply a color transform and append binned color features, as well as histograms of color, to your HOG feature vector. </w:t>
+      </w:r>
+    </w:p>
+    <w:p>
+      <w:r>
+        <w:t xml:space="preserve">* Normalization of features are done using </w:t>
+      </w:r>
+      <w:proofErr w:type="spellStart"/>
+      <w:r>
+        <w:t>sklearn</w:t>
+      </w:r>
+      <w:proofErr w:type="spellEnd"/>
+      <w:r>
+        <w:t xml:space="preserve"> module’s Standard Scaler</w:t>
+      </w:r>
+      <w:proofErr w:type="gramStart"/>
+      <w:r>
+        <w:t>.(</w:t>
+      </w:r>
+      <w:proofErr w:type="gramEnd"/>
+      <w:r>
+        <w:t>0 mean and 1 variance)</w:t>
       </w:r>
     </w:p>
     <w:p>
@@ -88,7 +95,23 @@
         <w:t>Project5.ipynb</w:t>
       </w:r>
       <w:r>
-        <w:t xml:space="preserve"> has the main code for this project. All the cell references made in the file are from the ipython notebook unless explicitly mentioned. For few experimental code, ipython notebook </w:t>
+        <w:t xml:space="preserve"> has the main code for this project. All the cell references made in the file are from the </w:t>
+      </w:r>
+      <w:proofErr w:type="spellStart"/>
+      <w:r>
+        <w:t>ipython</w:t>
+      </w:r>
+      <w:proofErr w:type="spellEnd"/>
+      <w:r>
+        <w:t xml:space="preserve"> notebook unless explicitly mentioned. For few experimental code, </w:t>
+      </w:r>
+      <w:proofErr w:type="spellStart"/>
+      <w:r>
+        <w:t>ipython</w:t>
+      </w:r>
+      <w:proofErr w:type="spellEnd"/>
+      <w:r>
+        <w:t xml:space="preserve"> notebook </w:t>
       </w:r>
       <w:r>
         <w:rPr>
@@ -121,31 +144,70 @@
     <w:p/>
     <w:p>
       <w:r>
-        <w:t xml:space="preserve">Cell #1 contains the functions </w:t>
-      </w:r>
+        <w:t>Cell #2</w:t>
+      </w:r>
+      <w:r>
+        <w:t xml:space="preserve"> contains the functions </w:t>
+      </w:r>
+      <w:proofErr w:type="spellStart"/>
       <w:r>
         <w:rPr>
           <w:i/>
         </w:rPr>
-        <w:t>get_hog_features()</w:t>
+        <w:t>get_hog_</w:t>
+      </w:r>
+      <w:proofErr w:type="gramStart"/>
+      <w:r>
+        <w:rPr>
+          <w:i/>
+        </w:rPr>
+        <w:t>features</w:t>
+      </w:r>
+      <w:proofErr w:type="spellEnd"/>
+      <w:r>
+        <w:rPr>
+          <w:i/>
+        </w:rPr>
+        <w:t>(</w:t>
+      </w:r>
+      <w:proofErr w:type="gramEnd"/>
+      <w:r>
+        <w:rPr>
+          <w:i/>
+        </w:rPr>
+        <w:t>)</w:t>
       </w:r>
       <w:r>
         <w:t xml:space="preserve"> and  </w:t>
       </w:r>
+      <w:proofErr w:type="spellStart"/>
       <w:r>
         <w:rPr>
           <w:i/>
         </w:rPr>
-        <w:t>extract_features()</w:t>
-      </w:r>
+        <w:t>extract_features</w:t>
+      </w:r>
+      <w:proofErr w:type="spellEnd"/>
       <w:r>
         <w:rPr>
           <w:i/>
         </w:rPr>
+        <w:t>()</w:t>
+      </w:r>
+      <w:r>
+        <w:rPr>
+          <w:i/>
+        </w:rPr>
         <w:t xml:space="preserve"> </w:t>
       </w:r>
       <w:r>
-        <w:t>which helps in extracting HOG features. The actual extraction of HOG features for training is done in cell #4</w:t>
+        <w:t>which helps in extracting HOG features. The actual extraction of HOG features</w:t>
+      </w:r>
+      <w:r>
+        <w:t xml:space="preserve"> </w:t>
+      </w:r>
+      <w:r>
+        <w:t>for training is done in cell #14</w:t>
       </w:r>
     </w:p>
     <w:p>
@@ -153,7 +215,10 @@
         <w:t>I started by reading in all the `vehicle` and `non-vehicle` images</w:t>
       </w:r>
       <w:r>
-        <w:t xml:space="preserve"> in cell #3. There were 8792 car images and 8968 non-car images. </w:t>
+        <w:t xml:space="preserve"> in cell #13</w:t>
+      </w:r>
+      <w:r>
+        <w:t xml:space="preserve"> There were 8792 car images and 8968 non-car images. </w:t>
       </w:r>
     </w:p>
     <w:p>
@@ -215,7 +280,49 @@
     <w:p/>
     <w:p>
       <w:r>
-        <w:t>I then explored different color spaces and different `skimage.hog()` parameters (`orientations`, `pixels_per_cell`, and `cells_per_block`).  I grabbed random images from each of the two classes and displayed them to get a feel for what the `skimage.hog()` output looks like.</w:t>
+        <w:t>I then explored different color spaces and different `</w:t>
+      </w:r>
+      <w:proofErr w:type="spellStart"/>
+      <w:proofErr w:type="gramStart"/>
+      <w:r>
+        <w:t>skimage.hog</w:t>
+      </w:r>
+      <w:proofErr w:type="spellEnd"/>
+      <w:r>
+        <w:t>(</w:t>
+      </w:r>
+      <w:proofErr w:type="gramEnd"/>
+      <w:r>
+        <w:t>)` parameters (`orientations`, `</w:t>
+      </w:r>
+      <w:proofErr w:type="spellStart"/>
+      <w:r>
+        <w:t>pixels_per_cell</w:t>
+      </w:r>
+      <w:proofErr w:type="spellEnd"/>
+      <w:r>
+        <w:t>`, and `</w:t>
+      </w:r>
+      <w:proofErr w:type="spellStart"/>
+      <w:r>
+        <w:t>cells_per_block</w:t>
+      </w:r>
+      <w:proofErr w:type="spellEnd"/>
+      <w:r>
+        <w:t>`).  I grabbed random images from each of the two classes and displayed them to get a feel for what the `</w:t>
+      </w:r>
+      <w:proofErr w:type="spellStart"/>
+      <w:proofErr w:type="gramStart"/>
+      <w:r>
+        <w:t>skimage.hog</w:t>
+      </w:r>
+      <w:proofErr w:type="spellEnd"/>
+      <w:r>
+        <w:t>(</w:t>
+      </w:r>
+      <w:proofErr w:type="gramEnd"/>
+      <w:r>
+        <w:t>)` output looks like.</w:t>
       </w:r>
     </w:p>
     <w:p/>
@@ -233,10 +340,31 @@
         <w:t>9</w:t>
       </w:r>
       <w:r>
-        <w:t>`, `pixels_per_cell=(8, 8</w:t>
-      </w:r>
-      <w:r>
-        <w:t>)` and `cells_per_block=(2, 2)’ for the above 2 images:</w:t>
+        <w:t>`, `</w:t>
+      </w:r>
+      <w:proofErr w:type="spellStart"/>
+      <w:r>
+        <w:t>pixels_per_cell</w:t>
+      </w:r>
+      <w:proofErr w:type="spellEnd"/>
+      <w:proofErr w:type="gramStart"/>
+      <w:r>
+        <w:t>=(</w:t>
+      </w:r>
+      <w:proofErr w:type="gramEnd"/>
+      <w:r>
+        <w:t>8, 8</w:t>
+      </w:r>
+      <w:r>
+        <w:t>)` and `</w:t>
+      </w:r>
+      <w:proofErr w:type="spellStart"/>
+      <w:r>
+        <w:t>cells_per_block</w:t>
+      </w:r>
+      <w:proofErr w:type="spellEnd"/>
+      <w:r>
+        <w:t>=(2, 2)’ for the above 2 images:</w:t>
       </w:r>
     </w:p>
     <w:p/>
@@ -296,7 +424,23 @@
     <w:p/>
     <w:p>
       <w:r>
-        <w:t>I tried the parameters given in the Udacity lessons and the Test score was around 99% with SVC. Hence I didn’t try changing the parameter a lot. I tried with orientations as 8, but didn’t improve the score much. So settled with all parameters as given in the Udacity lessons.</w:t>
+        <w:t xml:space="preserve">I tried the parameters given in the </w:t>
+      </w:r>
+      <w:proofErr w:type="spellStart"/>
+      <w:r>
+        <w:t>Udacity</w:t>
+      </w:r>
+      <w:proofErr w:type="spellEnd"/>
+      <w:r>
+        <w:t xml:space="preserve"> lessons and the Test score was around 99% with SVC. Hence I didn’t try changing the parameter a lot. I tried with orientations as 8, but didn’t improve the score much. So settled with all parameters as given in the </w:t>
+      </w:r>
+      <w:proofErr w:type="spellStart"/>
+      <w:r>
+        <w:t>Udacity</w:t>
+      </w:r>
+      <w:proofErr w:type="spellEnd"/>
+      <w:r>
+        <w:t xml:space="preserve"> lessons.</w:t>
       </w:r>
     </w:p>
     <w:p/>
@@ -315,7 +459,13 @@
         <w:t xml:space="preserve">I trained a linear SVC </w:t>
       </w:r>
       <w:r>
-        <w:t>in cell #4. I used HOG on all 3 channels of YUV along with spatial binning and color histogram as features. My feature vector is of length 6108.</w:t>
+        <w:t>in cell #15</w:t>
+      </w:r>
+      <w:r>
+        <w:t>. I used HOG on all 3 channels of YUV along with spatial binning and color histogram as features. My feature vector is of length 6108.</w:t>
+      </w:r>
+      <w:r>
+        <w:t xml:space="preserve"> I used C value of 1000 to reduce false positives.</w:t>
       </w:r>
     </w:p>
     <w:p/>
@@ -343,14 +493,58 @@
       </w:r>
     </w:p>
     <w:p>
+      <w:proofErr w:type="spellStart"/>
       <w:r>
         <w:rPr>
           <w:i/>
         </w:rPr>
-        <w:t>find_car()</w:t>
-      </w:r>
-      <w:r>
-        <w:t xml:space="preserve"> function does the slidng window search of given scale and in given part of the image(ystart, ystop).</w:t>
+        <w:t>find_</w:t>
+      </w:r>
+      <w:proofErr w:type="gramStart"/>
+      <w:r>
+        <w:rPr>
+          <w:i/>
+        </w:rPr>
+        <w:t>car</w:t>
+      </w:r>
+      <w:proofErr w:type="spellEnd"/>
+      <w:r>
+        <w:rPr>
+          <w:i/>
+        </w:rPr>
+        <w:t>(</w:t>
+      </w:r>
+      <w:proofErr w:type="gramEnd"/>
+      <w:r>
+        <w:rPr>
+          <w:i/>
+        </w:rPr>
+        <w:t>)</w:t>
+      </w:r>
+      <w:r>
+        <w:t xml:space="preserve"> function does the slid</w:t>
+      </w:r>
+      <w:r>
+        <w:t>i</w:t>
+      </w:r>
+      <w:r>
+        <w:t>ng window search of given scale and in given part of the image(</w:t>
+      </w:r>
+      <w:proofErr w:type="spellStart"/>
+      <w:r>
+        <w:t>ystart</w:t>
+      </w:r>
+      <w:proofErr w:type="spellEnd"/>
+      <w:r>
+        <w:t xml:space="preserve">, </w:t>
+      </w:r>
+      <w:proofErr w:type="spellStart"/>
+      <w:r>
+        <w:t>ystop</w:t>
+      </w:r>
+      <w:proofErr w:type="spellEnd"/>
+      <w:r>
+        <w:t>).</w:t>
       </w:r>
     </w:p>
     <w:p>
@@ -567,7 +761,23 @@
     </w:p>
     <w:p>
       <w:r>
-        <w:t>More example images can be found in cell #14. I extracted test_images[7-10] from the project_video.mp4 to test the classifier on passing by cars.</w:t>
+        <w:t xml:space="preserve">More example images can be found in cell #14. I extracted </w:t>
+      </w:r>
+      <w:proofErr w:type="spellStart"/>
+      <w:r>
+        <w:t>test_</w:t>
+      </w:r>
+      <w:proofErr w:type="gramStart"/>
+      <w:r>
+        <w:t>images</w:t>
+      </w:r>
+      <w:proofErr w:type="spellEnd"/>
+      <w:r>
+        <w:t>[</w:t>
+      </w:r>
+      <w:proofErr w:type="gramEnd"/>
+      <w:r>
+        <w:t>7-10] from the project_video.mp4 to test the classifier on passing by cars.</w:t>
       </w:r>
     </w:p>
     <w:p>
@@ -614,14 +824,39 @@
       <w:r>
         <w:t xml:space="preserve">The function </w:t>
       </w:r>
+      <w:proofErr w:type="spellStart"/>
       <w:r>
         <w:rPr>
           <w:i/>
         </w:rPr>
-        <w:t xml:space="preserve">process_vid() </w:t>
-      </w:r>
-      <w:r>
-        <w:t>in cell #15 contains the pipeline that is to be executed for each frame of the video.</w:t>
+        <w:t>process_</w:t>
+      </w:r>
+      <w:proofErr w:type="gramStart"/>
+      <w:r>
+        <w:rPr>
+          <w:i/>
+        </w:rPr>
+        <w:t>vid</w:t>
+      </w:r>
+      <w:proofErr w:type="spellEnd"/>
+      <w:r>
+        <w:rPr>
+          <w:i/>
+        </w:rPr>
+        <w:t>(</w:t>
+      </w:r>
+      <w:proofErr w:type="gramEnd"/>
+      <w:r>
+        <w:rPr>
+          <w:i/>
+        </w:rPr>
+        <w:t xml:space="preserve">) </w:t>
+      </w:r>
+      <w:r>
+        <w:t>in cell #9</w:t>
+      </w:r>
+      <w:r>
+        <w:t xml:space="preserve"> contains the pipeline that is to be executed for each frame of the video.</w:t>
       </w:r>
     </w:p>
     <w:p>
@@ -638,25 +873,100 @@
     </w:p>
     <w:p>
       <w:pPr>
-        <w:pStyle w:val="ListParagraph"/>
-      </w:pPr>
-      <w:r>
-        <w:t xml:space="preserve">In cell #10 </w:t>
-      </w:r>
+        <w:ind w:left="720"/>
+      </w:pPr>
+      <w:r>
+        <w:t xml:space="preserve">The “C” parameter of </w:t>
+      </w:r>
+      <w:proofErr w:type="spellStart"/>
+      <w:r>
+        <w:t>LinearSVC</w:t>
+      </w:r>
+      <w:proofErr w:type="spellEnd"/>
+      <w:r>
+        <w:t xml:space="preserve"> is increased to 1000 to reduce false positives. Also </w:t>
+      </w:r>
+      <w:proofErr w:type="spellStart"/>
+      <w:r>
+        <w:t>LinearSVC.decision_</w:t>
+      </w:r>
+      <w:proofErr w:type="gramStart"/>
+      <w:r>
+        <w:t>function</w:t>
+      </w:r>
+      <w:proofErr w:type="spellEnd"/>
+      <w:r>
+        <w:t>(</w:t>
+      </w:r>
+      <w:proofErr w:type="gramEnd"/>
+      <w:r>
+        <w:t xml:space="preserve">) is used to determine whether car is detected by comparing its value to be &gt;= 0.6. </w:t>
+      </w:r>
+      <w:r>
+        <w:t xml:space="preserve">I found 0.6 to be an optimal value to avoid false </w:t>
+      </w:r>
+      <w:r>
+        <w:t>negatives;</w:t>
+      </w:r>
+      <w:r>
+        <w:t xml:space="preserve"> for higher value than 0.6 I noticed that sometimes car was not recognized.</w:t>
+      </w:r>
+      <w:r>
+        <w:t xml:space="preserve"> </w:t>
+      </w:r>
+    </w:p>
+    <w:p>
+      <w:pPr>
+        <w:ind w:left="720"/>
+      </w:pPr>
+      <w:r>
+        <w:t xml:space="preserve">Secondly </w:t>
+      </w:r>
+      <w:proofErr w:type="spellStart"/>
+      <w:r>
+        <w:t>heatmap</w:t>
+      </w:r>
+      <w:proofErr w:type="spellEnd"/>
+      <w:r>
+        <w:t xml:space="preserve"> is created for the last 8 frames and a combined threshold value of 8 is used to determine the bounding boxes (using labels).</w:t>
+      </w:r>
+      <w:r>
+        <w:t>In cell #9</w:t>
+      </w:r>
+      <w:r>
+        <w:t xml:space="preserve"> </w:t>
+      </w:r>
+      <w:proofErr w:type="spellStart"/>
       <w:r>
         <w:rPr>
           <w:i/>
         </w:rPr>
-        <w:t>get_heatmap_labeled_img()</w:t>
-      </w:r>
+        <w:t>process_vid</w:t>
+      </w:r>
+      <w:proofErr w:type="spellEnd"/>
       <w:r>
         <w:rPr>
           <w:i/>
         </w:rPr>
+        <w:t>()</w:t>
+      </w:r>
+      <w:r>
+        <w:rPr>
+          <w:i/>
+        </w:rPr>
         <w:t xml:space="preserve"> </w:t>
       </w:r>
       <w:r>
-        <w:t xml:space="preserve">function creates </w:t>
+        <w:t>function has the pipeline to detect cars in a</w:t>
+      </w:r>
+      <w:r>
+        <w:t>n</w:t>
+      </w:r>
+      <w:r>
+        <w:t xml:space="preserve"> image.</w:t>
+      </w:r>
+      <w:r>
+        <w:t xml:space="preserve"> </w:t>
       </w:r>
     </w:p>
     <w:p>
@@ -667,8 +977,24 @@
           <w:numId w:val="2"/>
         </w:numPr>
       </w:pPr>
-      <w:r>
-        <w:t>Heatmap on the given bounding boxes</w:t>
+      <w:proofErr w:type="spellStart"/>
+      <w:r>
+        <w:t>Heatmap</w:t>
+      </w:r>
+      <w:proofErr w:type="spellEnd"/>
+      <w:r>
+        <w:t xml:space="preserve"> </w:t>
+      </w:r>
+      <w:r>
+        <w:t xml:space="preserve">is computed by summing the </w:t>
+      </w:r>
+      <w:proofErr w:type="spellStart"/>
+      <w:r>
+        <w:t>heatmap</w:t>
+      </w:r>
+      <w:proofErr w:type="spellEnd"/>
+      <w:r>
+        <w:t xml:space="preserve"> for the last 8 frames on varying sizes of window on different region of the image.</w:t>
       </w:r>
     </w:p>
     <w:p>
@@ -680,7 +1006,24 @@
         </w:numPr>
       </w:pPr>
       <w:r>
-        <w:t>Applies threshold with minimum of 2 votes</w:t>
+        <w:t xml:space="preserve">A threshold </w:t>
+      </w:r>
+      <w:r>
+        <w:t>of 8</w:t>
+      </w:r>
+      <w:r>
+        <w:t xml:space="preserve"> votes</w:t>
+      </w:r>
+      <w:r>
+        <w:t xml:space="preserve"> is used on the sum-</w:t>
+      </w:r>
+      <w:proofErr w:type="spellStart"/>
+      <w:r>
+        <w:t>heatmap</w:t>
+      </w:r>
+      <w:proofErr w:type="spellEnd"/>
+      <w:r>
+        <w:t>.</w:t>
       </w:r>
     </w:p>
     <w:p>
@@ -692,14 +1035,24 @@
         </w:numPr>
       </w:pPr>
       <w:r>
-        <w:t xml:space="preserve">Computes labels and identifies blob after applying the threshold.(using </w:t>
-      </w:r>
-      <w:r>
-        <w:t>`scipy.ndimage.measurements.label()`</w:t>
-      </w:r>
-      <w:r>
-        <w:t>)</w:t>
-      </w:r>
+        <w:t>Computes labels and identifies blob after applying the threshold.(using `</w:t>
+      </w:r>
+      <w:proofErr w:type="spellStart"/>
+      <w:r>
+        <w:t>scipy.ndimage.measurements.label</w:t>
+      </w:r>
+      <w:proofErr w:type="spellEnd"/>
+      <w:r>
+        <w:t>()`)</w:t>
+      </w:r>
+      <w:r>
+        <w:t xml:space="preserve"> on the sum-</w:t>
+      </w:r>
+      <w:proofErr w:type="spellStart"/>
+      <w:r>
+        <w:t>heatmap</w:t>
+      </w:r>
+      <w:proofErr w:type="spellEnd"/>
     </w:p>
     <w:p>
       <w:pPr>
@@ -715,11 +1068,37 @@
     </w:p>
     <w:p/>
     <w:p>
+      <w:r>
+        <w:t xml:space="preserve">           </w:t>
+      </w:r>
+    </w:p>
+    <w:p>
       <w:pPr>
         <w:ind w:left="720"/>
       </w:pPr>
       <w:r>
-        <w:t>Here's an example result showing the heatmap from a series of frames of video, the result of `scipy.ndimage.measurements.label()` and t</w:t>
+        <w:t xml:space="preserve">Here's an example result showing the </w:t>
+      </w:r>
+      <w:proofErr w:type="spellStart"/>
+      <w:r>
+        <w:t>heatmap</w:t>
+      </w:r>
+      <w:proofErr w:type="spellEnd"/>
+      <w:r>
+        <w:t xml:space="preserve"> from a series of frames of video, the result of `</w:t>
+      </w:r>
+      <w:proofErr w:type="spellStart"/>
+      <w:proofErr w:type="gramStart"/>
+      <w:r>
+        <w:t>scipy.ndimage.measurements.label</w:t>
+      </w:r>
+      <w:proofErr w:type="spellEnd"/>
+      <w:r>
+        <w:t>(</w:t>
+      </w:r>
+      <w:proofErr w:type="gramEnd"/>
+      <w:r>
+        <w:t>)` and t</w:t>
       </w:r>
       <w:r>
         <w:t>he bounding boxes then overlaid:</w:t>
@@ -776,7 +1155,24 @@
     <w:p/>
     <w:p>
       <w:r>
-        <w:t>For 10 test_images, bounding boxes without filtering and with filtering can be seen in cell #14. Few examples are given below:</w:t>
+        <w:t>For 13</w:t>
+      </w:r>
+      <w:r>
+        <w:t xml:space="preserve"> </w:t>
+      </w:r>
+      <w:proofErr w:type="spellStart"/>
+      <w:r>
+        <w:t>test_images</w:t>
+      </w:r>
+      <w:proofErr w:type="spellEnd"/>
+      <w:r>
+        <w:t>, bounding boxes without filtering and with f</w:t>
+      </w:r>
+      <w:r>
+        <w:t>iltering can be seen in cell #8</w:t>
+      </w:r>
+      <w:r>
+        <w:t>. Few examples are given below:</w:t>
       </w:r>
     </w:p>
     <w:p>
@@ -784,7 +1180,6 @@
         <w:rPr>
           <w:noProof/>
         </w:rPr>
-        <w:lastRenderedPageBreak/>
         <w:drawing>
           <wp:inline distT="0" distB="0" distL="0" distR="0" wp14:anchorId="1EBF1203" wp14:editId="383B195D">
             <wp:extent cx="6520978" cy="1828800"/>
@@ -889,23 +1284,29 @@
     </w:p>
     <w:p>
       <w:r>
-        <w:t>I could reduce the feature vector size without loosing the important information by using some machine learning technique.</w:t>
-      </w:r>
-    </w:p>
-    <w:p>
-      <w:r>
-        <w:t xml:space="preserve">The number of scales of window to search can be reduced with acceptable false positives. </w:t>
-      </w:r>
-    </w:p>
-    <w:p>
-      <w:r>
-        <w:t>Also instead of searching each frame, every alternating or even less frequent frames could be searched for</w:t>
-      </w:r>
-      <w:r>
-        <w:t xml:space="preserve"> and for skipped frames the previous bounding box can be just maintained or moved in the direction of car.</w:t>
+        <w:t xml:space="preserve">I could reduce the feature vector size without </w:t>
+      </w:r>
+      <w:r>
+        <w:t>losing</w:t>
       </w:r>
       <w:bookmarkStart w:id="0" w:name="_GoBack"/>
       <w:bookmarkEnd w:id="0"/>
+      <w:r>
+        <w:t xml:space="preserve"> the important information by using some machine learning technique.</w:t>
+      </w:r>
+    </w:p>
+    <w:p>
+      <w:r>
+        <w:t xml:space="preserve">The number of scales of window to search can be reduced with acceptable false positives. </w:t>
+      </w:r>
+    </w:p>
+    <w:p>
+      <w:r>
+        <w:t>Also instead of searching each frame, every alternating or even less frequent frames could be searched for</w:t>
+      </w:r>
+      <w:r>
+        <w:t xml:space="preserve"> and for skipped frames the previous bounding box can be just maintained or moved in the direction of car.</w:t>
+      </w:r>
     </w:p>
     <w:sectPr>
       <w:pgSz w:w="12240" w:h="15840"/>

</xml_diff>